<commit_message>
Updated Project School Document
Added project video youtube in document url.
</commit_message>
<xml_diff>
--- a/Docs/SchoolDocument.docx
+++ b/Docs/SchoolDocument.docx
@@ -2180,6 +2180,357 @@
           <w:szCs w:val="32"/>
         </w:rPr>
       </w:pPr>
+      <w:proofErr w:type="spellStart"/>
+      <w:r>
+        <w:rPr>
+          <w:sz w:val="32"/>
+          <w:szCs w:val="32"/>
+        </w:rPr>
+        <w:t>Güncelleme</w:t>
+      </w:r>
+      <w:proofErr w:type="spellEnd"/>
+      <w:r>
+        <w:rPr>
+          <w:sz w:val="32"/>
+          <w:szCs w:val="32"/>
+        </w:rPr>
+        <w:t xml:space="preserve"> – 20.09.2021</w:t>
+      </w:r>
+    </w:p>
+    <w:p>
+      <w:pPr>
+        <w:rPr>
+          <w:sz w:val="32"/>
+          <w:szCs w:val="32"/>
+        </w:rPr>
+      </w:pPr>
+      <w:r>
+        <w:rPr>
+          <w:sz w:val="32"/>
+          <w:szCs w:val="32"/>
+        </w:rPr>
+        <w:t xml:space="preserve">.Net </w:t>
+      </w:r>
+      <w:proofErr w:type="spellStart"/>
+      <w:r>
+        <w:rPr>
+          <w:sz w:val="32"/>
+          <w:szCs w:val="32"/>
+        </w:rPr>
+        <w:t>Sınıf</w:t>
+      </w:r>
+      <w:proofErr w:type="spellEnd"/>
+      <w:r>
+        <w:rPr>
+          <w:sz w:val="32"/>
+          <w:szCs w:val="32"/>
+        </w:rPr>
+        <w:t xml:space="preserve"> </w:t>
+      </w:r>
+      <w:proofErr w:type="spellStart"/>
+      <w:r>
+        <w:rPr>
+          <w:sz w:val="32"/>
+          <w:szCs w:val="32"/>
+        </w:rPr>
+        <w:t>kütüphanesi</w:t>
+      </w:r>
+      <w:proofErr w:type="spellEnd"/>
+      <w:r>
+        <w:rPr>
+          <w:sz w:val="32"/>
+          <w:szCs w:val="32"/>
+        </w:rPr>
+        <w:t xml:space="preserve"> </w:t>
+      </w:r>
+      <w:proofErr w:type="spellStart"/>
+      <w:r>
+        <w:rPr>
+          <w:sz w:val="32"/>
+          <w:szCs w:val="32"/>
+        </w:rPr>
+        <w:t>ve</w:t>
+      </w:r>
+      <w:proofErr w:type="spellEnd"/>
+      <w:r>
+        <w:rPr>
+          <w:sz w:val="32"/>
+          <w:szCs w:val="32"/>
+        </w:rPr>
+        <w:t xml:space="preserve"> </w:t>
+      </w:r>
+      <w:proofErr w:type="spellStart"/>
+      <w:r>
+        <w:rPr>
+          <w:sz w:val="32"/>
+          <w:szCs w:val="32"/>
+        </w:rPr>
+        <w:t>yorum</w:t>
+      </w:r>
+      <w:proofErr w:type="spellEnd"/>
+      <w:r>
+        <w:rPr>
+          <w:sz w:val="32"/>
+          <w:szCs w:val="32"/>
+        </w:rPr>
+        <w:t xml:space="preserve"> </w:t>
+      </w:r>
+      <w:proofErr w:type="spellStart"/>
+      <w:r>
+        <w:rPr>
+          <w:sz w:val="32"/>
+          <w:szCs w:val="32"/>
+        </w:rPr>
+        <w:t>satırları</w:t>
+      </w:r>
+      <w:proofErr w:type="spellEnd"/>
+      <w:r>
+        <w:rPr>
+          <w:sz w:val="32"/>
+          <w:szCs w:val="32"/>
+        </w:rPr>
+        <w:t xml:space="preserve"> </w:t>
+      </w:r>
+      <w:proofErr w:type="spellStart"/>
+      <w:r>
+        <w:rPr>
+          <w:sz w:val="32"/>
+          <w:szCs w:val="32"/>
+        </w:rPr>
+        <w:t>hazırlanmış</w:t>
+      </w:r>
+      <w:proofErr w:type="spellEnd"/>
+      <w:r>
+        <w:rPr>
+          <w:sz w:val="32"/>
+          <w:szCs w:val="32"/>
+        </w:rPr>
+        <w:t xml:space="preserve"> </w:t>
+      </w:r>
+      <w:proofErr w:type="spellStart"/>
+      <w:r>
+        <w:rPr>
+          <w:sz w:val="32"/>
+          <w:szCs w:val="32"/>
+        </w:rPr>
+        <w:t>olup</w:t>
+      </w:r>
+      <w:proofErr w:type="spellEnd"/>
+      <w:r>
+        <w:rPr>
+          <w:sz w:val="32"/>
+          <w:szCs w:val="32"/>
+        </w:rPr>
+        <w:t xml:space="preserve"> </w:t>
+      </w:r>
+      <w:proofErr w:type="spellStart"/>
+      <w:r>
+        <w:rPr>
+          <w:sz w:val="32"/>
+          <w:szCs w:val="32"/>
+        </w:rPr>
+        <w:t>yorum</w:t>
+      </w:r>
+      <w:proofErr w:type="spellEnd"/>
+      <w:r>
+        <w:rPr>
+          <w:sz w:val="32"/>
+          <w:szCs w:val="32"/>
+        </w:rPr>
+        <w:t xml:space="preserve"> </w:t>
+      </w:r>
+      <w:proofErr w:type="spellStart"/>
+      <w:r>
+        <w:rPr>
+          <w:sz w:val="32"/>
+          <w:szCs w:val="32"/>
+        </w:rPr>
+        <w:t>satırlarından</w:t>
+      </w:r>
+      <w:proofErr w:type="spellEnd"/>
+      <w:r>
+        <w:rPr>
+          <w:sz w:val="32"/>
+          <w:szCs w:val="32"/>
+        </w:rPr>
+        <w:t xml:space="preserve"> </w:t>
+      </w:r>
+      <w:proofErr w:type="spellStart"/>
+      <w:r>
+        <w:rPr>
+          <w:sz w:val="32"/>
+          <w:szCs w:val="32"/>
+        </w:rPr>
+        <w:t>proje</w:t>
+      </w:r>
+      <w:proofErr w:type="spellEnd"/>
+      <w:r>
+        <w:rPr>
+          <w:sz w:val="32"/>
+          <w:szCs w:val="32"/>
+        </w:rPr>
+        <w:t xml:space="preserve"> </w:t>
+      </w:r>
+      <w:proofErr w:type="spellStart"/>
+      <w:r>
+        <w:rPr>
+          <w:sz w:val="32"/>
+          <w:szCs w:val="32"/>
+        </w:rPr>
+        <w:t>teknik</w:t>
+      </w:r>
+      <w:proofErr w:type="spellEnd"/>
+      <w:r>
+        <w:rPr>
+          <w:sz w:val="32"/>
+          <w:szCs w:val="32"/>
+        </w:rPr>
+        <w:t xml:space="preserve"> </w:t>
+      </w:r>
+      <w:proofErr w:type="spellStart"/>
+      <w:r>
+        <w:rPr>
+          <w:sz w:val="32"/>
+          <w:szCs w:val="32"/>
+        </w:rPr>
+        <w:t>dökümanı</w:t>
+      </w:r>
+      <w:proofErr w:type="spellEnd"/>
+      <w:r>
+        <w:rPr>
+          <w:sz w:val="32"/>
+          <w:szCs w:val="32"/>
+        </w:rPr>
+        <w:t xml:space="preserve"> generate </w:t>
+      </w:r>
+      <w:proofErr w:type="spellStart"/>
+      <w:r>
+        <w:rPr>
+          <w:sz w:val="32"/>
+          <w:szCs w:val="32"/>
+        </w:rPr>
+        <w:t>edilmiştir</w:t>
+      </w:r>
+      <w:proofErr w:type="spellEnd"/>
+      <w:r>
+        <w:rPr>
+          <w:sz w:val="32"/>
+          <w:szCs w:val="32"/>
+        </w:rPr>
+        <w:t>.</w:t>
+      </w:r>
+    </w:p>
+    <w:p>
+      <w:pPr>
+        <w:rPr>
+          <w:sz w:val="32"/>
+          <w:szCs w:val="32"/>
+        </w:rPr>
+      </w:pPr>
+      <w:proofErr w:type="spellStart"/>
+      <w:r>
+        <w:rPr>
+          <w:sz w:val="32"/>
+          <w:szCs w:val="32"/>
+        </w:rPr>
+        <w:t>Projenin</w:t>
+      </w:r>
+      <w:proofErr w:type="spellEnd"/>
+      <w:r>
+        <w:rPr>
+          <w:sz w:val="32"/>
+          <w:szCs w:val="32"/>
+        </w:rPr>
+        <w:t xml:space="preserve"> </w:t>
+      </w:r>
+      <w:proofErr w:type="spellStart"/>
+      <w:r>
+        <w:rPr>
+          <w:sz w:val="32"/>
+          <w:szCs w:val="32"/>
+        </w:rPr>
+        <w:t>birim</w:t>
+      </w:r>
+      <w:proofErr w:type="spellEnd"/>
+      <w:r>
+        <w:rPr>
+          <w:sz w:val="32"/>
+          <w:szCs w:val="32"/>
+        </w:rPr>
+        <w:t xml:space="preserve"> </w:t>
+      </w:r>
+      <w:proofErr w:type="spellStart"/>
+      <w:r>
+        <w:rPr>
+          <w:sz w:val="32"/>
+          <w:szCs w:val="32"/>
+        </w:rPr>
+        <w:t>testi</w:t>
+      </w:r>
+      <w:proofErr w:type="spellEnd"/>
+      <w:r>
+        <w:rPr>
+          <w:sz w:val="32"/>
+          <w:szCs w:val="32"/>
+        </w:rPr>
+        <w:t xml:space="preserve"> de </w:t>
+      </w:r>
+      <w:proofErr w:type="spellStart"/>
+      <w:r>
+        <w:rPr>
+          <w:sz w:val="32"/>
+          <w:szCs w:val="32"/>
+        </w:rPr>
+        <w:t>yazılıp</w:t>
+      </w:r>
+      <w:proofErr w:type="spellEnd"/>
+      <w:r>
+        <w:rPr>
+          <w:sz w:val="32"/>
+          <w:szCs w:val="32"/>
+        </w:rPr>
+        <w:t xml:space="preserve"> repo </w:t>
+      </w:r>
+      <w:proofErr w:type="spellStart"/>
+      <w:r>
+        <w:rPr>
+          <w:sz w:val="32"/>
+          <w:szCs w:val="32"/>
+        </w:rPr>
+        <w:t>içerisinde</w:t>
+      </w:r>
+      <w:proofErr w:type="spellEnd"/>
+      <w:r>
+        <w:rPr>
+          <w:sz w:val="32"/>
+          <w:szCs w:val="32"/>
+        </w:rPr>
+        <w:t xml:space="preserve"> </w:t>
+      </w:r>
+      <w:proofErr w:type="spellStart"/>
+      <w:r>
+        <w:rPr>
+          <w:sz w:val="32"/>
+          <w:szCs w:val="32"/>
+        </w:rPr>
+        <w:t>mevcuttur</w:t>
+      </w:r>
+      <w:proofErr w:type="spellEnd"/>
+      <w:r>
+        <w:rPr>
+          <w:sz w:val="32"/>
+          <w:szCs w:val="32"/>
+        </w:rPr>
+        <w:t>.</w:t>
+      </w:r>
+    </w:p>
+    <w:p>
+      <w:pPr>
+        <w:rPr>
+          <w:sz w:val="32"/>
+          <w:szCs w:val="32"/>
+        </w:rPr>
+      </w:pPr>
     </w:p>
     <w:p>
       <w:pPr>
@@ -2219,7 +2570,6 @@
           <w:sz w:val="36"/>
           <w:szCs w:val="36"/>
         </w:rPr>
-        <w:lastRenderedPageBreak/>
         <w:t>Toplantı</w:t>
       </w:r>
       <w:proofErr w:type="spellEnd"/>
@@ -2247,13 +2597,15 @@
     <w:p>
       <w:pPr>
         <w:rPr>
-          <w:sz w:val="32"/>
-          <w:szCs w:val="32"/>
-        </w:rPr>
-      </w:pPr>
-      <w:proofErr w:type="spellStart"/>
-      <w:r>
-        <w:rPr>
+          <w:strike/>
+          <w:sz w:val="32"/>
+          <w:szCs w:val="32"/>
+        </w:rPr>
+      </w:pPr>
+      <w:proofErr w:type="spellStart"/>
+      <w:r>
+        <w:rPr>
+          <w:strike/>
           <w:sz w:val="32"/>
           <w:szCs w:val="32"/>
         </w:rPr>
@@ -2262,14 +2614,16 @@
       <w:proofErr w:type="spellEnd"/>
       <w:r>
         <w:rPr>
-          <w:sz w:val="32"/>
-          <w:szCs w:val="32"/>
-        </w:rPr>
-        <w:t xml:space="preserve"> </w:t>
-      </w:r>
-      <w:proofErr w:type="spellStart"/>
-      <w:r>
-        <w:rPr>
+          <w:strike/>
+          <w:sz w:val="32"/>
+          <w:szCs w:val="32"/>
+        </w:rPr>
+        <w:t xml:space="preserve"> </w:t>
+      </w:r>
+      <w:proofErr w:type="spellStart"/>
+      <w:r>
+        <w:rPr>
+          <w:strike/>
           <w:sz w:val="32"/>
           <w:szCs w:val="32"/>
         </w:rPr>
@@ -2278,6 +2632,7 @@
       <w:proofErr w:type="spellEnd"/>
       <w:r>
         <w:rPr>
+          <w:strike/>
           <w:sz w:val="32"/>
           <w:szCs w:val="32"/>
         </w:rPr>
@@ -2286,6 +2641,7 @@
       <w:proofErr w:type="spellStart"/>
       <w:r>
         <w:rPr>
+          <w:strike/>
           <w:sz w:val="32"/>
           <w:szCs w:val="32"/>
         </w:rPr>
@@ -2294,14 +2650,16 @@
       <w:proofErr w:type="spellEnd"/>
       <w:r>
         <w:rPr>
-          <w:sz w:val="32"/>
-          <w:szCs w:val="32"/>
-        </w:rPr>
-        <w:t xml:space="preserve"> </w:t>
-      </w:r>
-      <w:proofErr w:type="spellStart"/>
-      <w:r>
-        <w:rPr>
+          <w:strike/>
+          <w:sz w:val="32"/>
+          <w:szCs w:val="32"/>
+        </w:rPr>
+        <w:t xml:space="preserve"> </w:t>
+      </w:r>
+      <w:proofErr w:type="spellStart"/>
+      <w:r>
+        <w:rPr>
+          <w:strike/>
           <w:sz w:val="32"/>
           <w:szCs w:val="32"/>
         </w:rPr>
@@ -2310,14 +2668,16 @@
       <w:proofErr w:type="spellEnd"/>
       <w:r>
         <w:rPr>
-          <w:sz w:val="32"/>
-          <w:szCs w:val="32"/>
-        </w:rPr>
-        <w:t xml:space="preserve"> </w:t>
-      </w:r>
-      <w:proofErr w:type="spellStart"/>
-      <w:r>
-        <w:rPr>
+          <w:strike/>
+          <w:sz w:val="32"/>
+          <w:szCs w:val="32"/>
+        </w:rPr>
+        <w:t xml:space="preserve"> </w:t>
+      </w:r>
+      <w:proofErr w:type="spellStart"/>
+      <w:r>
+        <w:rPr>
+          <w:strike/>
           <w:sz w:val="32"/>
           <w:szCs w:val="32"/>
         </w:rPr>
@@ -2326,14 +2686,16 @@
       <w:proofErr w:type="spellEnd"/>
       <w:r>
         <w:rPr>
-          <w:sz w:val="32"/>
-          <w:szCs w:val="32"/>
-        </w:rPr>
-        <w:t xml:space="preserve"> </w:t>
-      </w:r>
-      <w:proofErr w:type="spellStart"/>
-      <w:r>
-        <w:rPr>
+          <w:strike/>
+          <w:sz w:val="32"/>
+          <w:szCs w:val="32"/>
+        </w:rPr>
+        <w:t xml:space="preserve"> </w:t>
+      </w:r>
+      <w:proofErr w:type="spellStart"/>
+      <w:r>
+        <w:rPr>
+          <w:strike/>
           <w:sz w:val="32"/>
           <w:szCs w:val="32"/>
         </w:rPr>
@@ -2342,14 +2704,16 @@
       <w:proofErr w:type="spellEnd"/>
       <w:r>
         <w:rPr>
-          <w:sz w:val="32"/>
-          <w:szCs w:val="32"/>
-        </w:rPr>
-        <w:t xml:space="preserve"> </w:t>
-      </w:r>
-      <w:proofErr w:type="spellStart"/>
-      <w:r>
-        <w:rPr>
+          <w:strike/>
+          <w:sz w:val="32"/>
+          <w:szCs w:val="32"/>
+        </w:rPr>
+        <w:t xml:space="preserve"> </w:t>
+      </w:r>
+      <w:proofErr w:type="spellStart"/>
+      <w:r>
+        <w:rPr>
+          <w:strike/>
           <w:sz w:val="32"/>
           <w:szCs w:val="32"/>
         </w:rPr>
@@ -2358,14 +2722,16 @@
       <w:proofErr w:type="spellEnd"/>
       <w:r>
         <w:rPr>
-          <w:sz w:val="32"/>
-          <w:szCs w:val="32"/>
-        </w:rPr>
-        <w:t xml:space="preserve"> </w:t>
-      </w:r>
-      <w:proofErr w:type="spellStart"/>
-      <w:r>
-        <w:rPr>
+          <w:strike/>
+          <w:sz w:val="32"/>
+          <w:szCs w:val="32"/>
+        </w:rPr>
+        <w:t xml:space="preserve"> </w:t>
+      </w:r>
+      <w:proofErr w:type="spellStart"/>
+      <w:r>
+        <w:rPr>
+          <w:strike/>
           <w:sz w:val="32"/>
           <w:szCs w:val="32"/>
         </w:rPr>
@@ -2374,14 +2740,16 @@
       <w:proofErr w:type="spellEnd"/>
       <w:r>
         <w:rPr>
-          <w:sz w:val="32"/>
-          <w:szCs w:val="32"/>
-        </w:rPr>
-        <w:t xml:space="preserve"> </w:t>
-      </w:r>
-      <w:proofErr w:type="spellStart"/>
-      <w:r>
-        <w:rPr>
+          <w:strike/>
+          <w:sz w:val="32"/>
+          <w:szCs w:val="32"/>
+        </w:rPr>
+        <w:t xml:space="preserve"> </w:t>
+      </w:r>
+      <w:proofErr w:type="spellStart"/>
+      <w:r>
+        <w:rPr>
+          <w:strike/>
           <w:sz w:val="32"/>
           <w:szCs w:val="32"/>
         </w:rPr>
@@ -2390,14 +2758,16 @@
       <w:proofErr w:type="spellEnd"/>
       <w:r>
         <w:rPr>
-          <w:sz w:val="32"/>
-          <w:szCs w:val="32"/>
-        </w:rPr>
-        <w:t xml:space="preserve"> </w:t>
-      </w:r>
-      <w:proofErr w:type="spellStart"/>
-      <w:r>
-        <w:rPr>
+          <w:strike/>
+          <w:sz w:val="32"/>
+          <w:szCs w:val="32"/>
+        </w:rPr>
+        <w:t xml:space="preserve"> </w:t>
+      </w:r>
+      <w:proofErr w:type="spellStart"/>
+      <w:r>
+        <w:rPr>
+          <w:strike/>
           <w:sz w:val="32"/>
           <w:szCs w:val="32"/>
         </w:rPr>
@@ -2406,14 +2776,16 @@
       <w:proofErr w:type="spellEnd"/>
       <w:r>
         <w:rPr>
-          <w:sz w:val="32"/>
-          <w:szCs w:val="32"/>
-        </w:rPr>
-        <w:t xml:space="preserve"> </w:t>
-      </w:r>
-      <w:proofErr w:type="spellStart"/>
-      <w:r>
-        <w:rPr>
+          <w:strike/>
+          <w:sz w:val="32"/>
+          <w:szCs w:val="32"/>
+        </w:rPr>
+        <w:t xml:space="preserve"> </w:t>
+      </w:r>
+      <w:proofErr w:type="spellStart"/>
+      <w:r>
+        <w:rPr>
+          <w:strike/>
           <w:sz w:val="32"/>
           <w:szCs w:val="32"/>
         </w:rPr>
@@ -2422,14 +2794,16 @@
       <w:proofErr w:type="spellEnd"/>
       <w:r>
         <w:rPr>
-          <w:sz w:val="32"/>
-          <w:szCs w:val="32"/>
-        </w:rPr>
-        <w:t xml:space="preserve"> </w:t>
-      </w:r>
-      <w:proofErr w:type="spellStart"/>
-      <w:r>
-        <w:rPr>
+          <w:strike/>
+          <w:sz w:val="32"/>
+          <w:szCs w:val="32"/>
+        </w:rPr>
+        <w:t xml:space="preserve"> </w:t>
+      </w:r>
+      <w:proofErr w:type="spellStart"/>
+      <w:r>
+        <w:rPr>
+          <w:strike/>
           <w:sz w:val="32"/>
           <w:szCs w:val="32"/>
         </w:rPr>
@@ -2438,14 +2812,16 @@
       <w:proofErr w:type="spellEnd"/>
       <w:r>
         <w:rPr>
-          <w:sz w:val="32"/>
-          <w:szCs w:val="32"/>
-        </w:rPr>
-        <w:t xml:space="preserve"> </w:t>
-      </w:r>
-      <w:proofErr w:type="spellStart"/>
-      <w:r>
-        <w:rPr>
+          <w:strike/>
+          <w:sz w:val="32"/>
+          <w:szCs w:val="32"/>
+        </w:rPr>
+        <w:t xml:space="preserve"> </w:t>
+      </w:r>
+      <w:proofErr w:type="spellStart"/>
+      <w:r>
+        <w:rPr>
+          <w:strike/>
           <w:sz w:val="32"/>
           <w:szCs w:val="32"/>
         </w:rPr>
@@ -2454,14 +2830,16 @@
       <w:proofErr w:type="spellEnd"/>
       <w:r>
         <w:rPr>
-          <w:sz w:val="32"/>
-          <w:szCs w:val="32"/>
-        </w:rPr>
-        <w:t xml:space="preserve"> </w:t>
-      </w:r>
-      <w:proofErr w:type="spellStart"/>
-      <w:r>
-        <w:rPr>
+          <w:strike/>
+          <w:sz w:val="32"/>
+          <w:szCs w:val="32"/>
+        </w:rPr>
+        <w:t xml:space="preserve"> </w:t>
+      </w:r>
+      <w:proofErr w:type="spellStart"/>
+      <w:r>
+        <w:rPr>
+          <w:strike/>
           <w:sz w:val="32"/>
           <w:szCs w:val="32"/>
         </w:rPr>
@@ -2470,14 +2848,16 @@
       <w:proofErr w:type="spellEnd"/>
       <w:r>
         <w:rPr>
-          <w:sz w:val="32"/>
-          <w:szCs w:val="32"/>
-        </w:rPr>
-        <w:t xml:space="preserve"> </w:t>
-      </w:r>
-      <w:proofErr w:type="spellStart"/>
-      <w:r>
-        <w:rPr>
+          <w:strike/>
+          <w:sz w:val="32"/>
+          <w:szCs w:val="32"/>
+        </w:rPr>
+        <w:t xml:space="preserve"> </w:t>
+      </w:r>
+      <w:proofErr w:type="spellStart"/>
+      <w:r>
+        <w:rPr>
+          <w:strike/>
           <w:sz w:val="32"/>
           <w:szCs w:val="32"/>
         </w:rPr>
@@ -2486,14 +2866,16 @@
       <w:proofErr w:type="spellEnd"/>
       <w:r>
         <w:rPr>
-          <w:sz w:val="32"/>
-          <w:szCs w:val="32"/>
-        </w:rPr>
-        <w:t xml:space="preserve"> </w:t>
-      </w:r>
-      <w:proofErr w:type="spellStart"/>
-      <w:r>
-        <w:rPr>
+          <w:strike/>
+          <w:sz w:val="32"/>
+          <w:szCs w:val="32"/>
+        </w:rPr>
+        <w:t xml:space="preserve"> </w:t>
+      </w:r>
+      <w:proofErr w:type="spellStart"/>
+      <w:r>
+        <w:rPr>
+          <w:strike/>
           <w:sz w:val="32"/>
           <w:szCs w:val="32"/>
         </w:rPr>
@@ -2502,14 +2884,16 @@
       <w:proofErr w:type="spellEnd"/>
       <w:r>
         <w:rPr>
-          <w:sz w:val="32"/>
-          <w:szCs w:val="32"/>
-        </w:rPr>
-        <w:t xml:space="preserve"> </w:t>
-      </w:r>
-      <w:proofErr w:type="spellStart"/>
-      <w:r>
-        <w:rPr>
+          <w:strike/>
+          <w:sz w:val="32"/>
+          <w:szCs w:val="32"/>
+        </w:rPr>
+        <w:t xml:space="preserve"> </w:t>
+      </w:r>
+      <w:proofErr w:type="spellStart"/>
+      <w:r>
+        <w:rPr>
+          <w:strike/>
           <w:sz w:val="32"/>
           <w:szCs w:val="32"/>
         </w:rPr>
@@ -2518,14 +2902,16 @@
       <w:proofErr w:type="spellEnd"/>
       <w:r>
         <w:rPr>
-          <w:sz w:val="32"/>
-          <w:szCs w:val="32"/>
-        </w:rPr>
-        <w:t xml:space="preserve"> </w:t>
-      </w:r>
-      <w:proofErr w:type="spellStart"/>
-      <w:r>
-        <w:rPr>
+          <w:strike/>
+          <w:sz w:val="32"/>
+          <w:szCs w:val="32"/>
+        </w:rPr>
+        <w:t xml:space="preserve"> </w:t>
+      </w:r>
+      <w:proofErr w:type="spellStart"/>
+      <w:r>
+        <w:rPr>
+          <w:strike/>
           <w:sz w:val="32"/>
           <w:szCs w:val="32"/>
         </w:rPr>
@@ -2534,14 +2920,16 @@
       <w:proofErr w:type="spellEnd"/>
       <w:r>
         <w:rPr>
-          <w:sz w:val="32"/>
-          <w:szCs w:val="32"/>
-        </w:rPr>
-        <w:t xml:space="preserve"> </w:t>
-      </w:r>
-      <w:proofErr w:type="spellStart"/>
-      <w:r>
-        <w:rPr>
+          <w:strike/>
+          <w:sz w:val="32"/>
+          <w:szCs w:val="32"/>
+        </w:rPr>
+        <w:t xml:space="preserve"> </w:t>
+      </w:r>
+      <w:proofErr w:type="spellStart"/>
+      <w:r>
+        <w:rPr>
+          <w:strike/>
           <w:sz w:val="32"/>
           <w:szCs w:val="32"/>
         </w:rPr>
@@ -2550,14 +2938,16 @@
       <w:proofErr w:type="spellEnd"/>
       <w:r>
         <w:rPr>
-          <w:sz w:val="32"/>
-          <w:szCs w:val="32"/>
-        </w:rPr>
-        <w:t xml:space="preserve"> </w:t>
-      </w:r>
-      <w:proofErr w:type="spellStart"/>
-      <w:r>
-        <w:rPr>
+          <w:strike/>
+          <w:sz w:val="32"/>
+          <w:szCs w:val="32"/>
+        </w:rPr>
+        <w:t xml:space="preserve"> </w:t>
+      </w:r>
+      <w:proofErr w:type="spellStart"/>
+      <w:r>
+        <w:rPr>
+          <w:strike/>
           <w:sz w:val="32"/>
           <w:szCs w:val="32"/>
         </w:rPr>
@@ -2566,14 +2956,16 @@
       <w:proofErr w:type="spellEnd"/>
       <w:r>
         <w:rPr>
-          <w:sz w:val="32"/>
-          <w:szCs w:val="32"/>
-        </w:rPr>
-        <w:t xml:space="preserve"> </w:t>
-      </w:r>
-      <w:proofErr w:type="spellStart"/>
-      <w:r>
-        <w:rPr>
+          <w:strike/>
+          <w:sz w:val="32"/>
+          <w:szCs w:val="32"/>
+        </w:rPr>
+        <w:t xml:space="preserve"> </w:t>
+      </w:r>
+      <w:proofErr w:type="spellStart"/>
+      <w:r>
+        <w:rPr>
+          <w:strike/>
           <w:sz w:val="32"/>
           <w:szCs w:val="32"/>
         </w:rPr>
@@ -2582,14 +2974,16 @@
       <w:proofErr w:type="spellEnd"/>
       <w:r>
         <w:rPr>
-          <w:sz w:val="32"/>
-          <w:szCs w:val="32"/>
-        </w:rPr>
-        <w:t xml:space="preserve"> </w:t>
-      </w:r>
-      <w:proofErr w:type="spellStart"/>
-      <w:r>
-        <w:rPr>
+          <w:strike/>
+          <w:sz w:val="32"/>
+          <w:szCs w:val="32"/>
+        </w:rPr>
+        <w:t xml:space="preserve"> </w:t>
+      </w:r>
+      <w:proofErr w:type="spellStart"/>
+      <w:r>
+        <w:rPr>
+          <w:strike/>
           <w:sz w:val="32"/>
           <w:szCs w:val="32"/>
         </w:rPr>
@@ -2598,6 +2992,7 @@
       <w:proofErr w:type="spellEnd"/>
       <w:r>
         <w:rPr>
+          <w:strike/>
           <w:sz w:val="32"/>
           <w:szCs w:val="32"/>
         </w:rPr>
@@ -2606,6 +3001,7 @@
       <w:proofErr w:type="spellStart"/>
       <w:r>
         <w:rPr>
+          <w:strike/>
           <w:sz w:val="32"/>
           <w:szCs w:val="32"/>
         </w:rPr>
@@ -2614,14 +3010,16 @@
       <w:proofErr w:type="spellEnd"/>
       <w:r>
         <w:rPr>
-          <w:sz w:val="32"/>
-          <w:szCs w:val="32"/>
-        </w:rPr>
-        <w:t xml:space="preserve"> </w:t>
-      </w:r>
-      <w:proofErr w:type="spellStart"/>
-      <w:r>
-        <w:rPr>
+          <w:strike/>
+          <w:sz w:val="32"/>
+          <w:szCs w:val="32"/>
+        </w:rPr>
+        <w:t xml:space="preserve"> </w:t>
+      </w:r>
+      <w:proofErr w:type="spellStart"/>
+      <w:r>
+        <w:rPr>
+          <w:strike/>
           <w:sz w:val="32"/>
           <w:szCs w:val="32"/>
         </w:rPr>
@@ -2630,14 +3028,16 @@
       <w:proofErr w:type="spellEnd"/>
       <w:r>
         <w:rPr>
-          <w:sz w:val="32"/>
-          <w:szCs w:val="32"/>
-        </w:rPr>
-        <w:t xml:space="preserve"> </w:t>
-      </w:r>
-      <w:proofErr w:type="spellStart"/>
-      <w:r>
-        <w:rPr>
+          <w:strike/>
+          <w:sz w:val="32"/>
+          <w:szCs w:val="32"/>
+        </w:rPr>
+        <w:t xml:space="preserve"> </w:t>
+      </w:r>
+      <w:proofErr w:type="spellStart"/>
+      <w:r>
+        <w:rPr>
+          <w:strike/>
           <w:sz w:val="32"/>
           <w:szCs w:val="32"/>
         </w:rPr>
@@ -2646,14 +3046,16 @@
       <w:proofErr w:type="spellEnd"/>
       <w:r>
         <w:rPr>
-          <w:sz w:val="32"/>
-          <w:szCs w:val="32"/>
-        </w:rPr>
-        <w:t xml:space="preserve"> </w:t>
-      </w:r>
-      <w:proofErr w:type="spellStart"/>
-      <w:r>
-        <w:rPr>
+          <w:strike/>
+          <w:sz w:val="32"/>
+          <w:szCs w:val="32"/>
+        </w:rPr>
+        <w:t xml:space="preserve"> </w:t>
+      </w:r>
+      <w:proofErr w:type="spellStart"/>
+      <w:r>
+        <w:rPr>
+          <w:strike/>
           <w:sz w:val="32"/>
           <w:szCs w:val="32"/>
         </w:rPr>
@@ -2662,14 +3064,16 @@
       <w:proofErr w:type="spellEnd"/>
       <w:r>
         <w:rPr>
-          <w:sz w:val="32"/>
-          <w:szCs w:val="32"/>
-        </w:rPr>
-        <w:t xml:space="preserve"> </w:t>
-      </w:r>
-      <w:proofErr w:type="spellStart"/>
-      <w:r>
-        <w:rPr>
+          <w:strike/>
+          <w:sz w:val="32"/>
+          <w:szCs w:val="32"/>
+        </w:rPr>
+        <w:t xml:space="preserve"> </w:t>
+      </w:r>
+      <w:proofErr w:type="spellStart"/>
+      <w:r>
+        <w:rPr>
+          <w:strike/>
           <w:sz w:val="32"/>
           <w:szCs w:val="32"/>
         </w:rPr>
@@ -2678,14 +3082,16 @@
       <w:proofErr w:type="spellEnd"/>
       <w:r>
         <w:rPr>
-          <w:sz w:val="32"/>
-          <w:szCs w:val="32"/>
-        </w:rPr>
-        <w:t xml:space="preserve"> </w:t>
-      </w:r>
-      <w:proofErr w:type="spellStart"/>
-      <w:r>
-        <w:rPr>
+          <w:strike/>
+          <w:sz w:val="32"/>
+          <w:szCs w:val="32"/>
+        </w:rPr>
+        <w:t xml:space="preserve"> </w:t>
+      </w:r>
+      <w:proofErr w:type="spellStart"/>
+      <w:r>
+        <w:rPr>
+          <w:strike/>
           <w:sz w:val="32"/>
           <w:szCs w:val="32"/>
         </w:rPr>
@@ -2694,11 +3100,117 @@
       <w:proofErr w:type="spellEnd"/>
       <w:r>
         <w:rPr>
+          <w:strike/>
           <w:sz w:val="32"/>
           <w:szCs w:val="32"/>
         </w:rPr>
         <w:t>.</w:t>
       </w:r>
+    </w:p>
+    <w:p>
+      <w:pPr>
+        <w:rPr>
+          <w:sz w:val="32"/>
+          <w:szCs w:val="32"/>
+        </w:rPr>
+      </w:pPr>
+      <w:proofErr w:type="spellStart"/>
+      <w:r>
+        <w:rPr>
+          <w:sz w:val="32"/>
+          <w:szCs w:val="32"/>
+        </w:rPr>
+        <w:t>Güncelleme</w:t>
+      </w:r>
+      <w:proofErr w:type="spellEnd"/>
+      <w:r>
+        <w:rPr>
+          <w:sz w:val="32"/>
+          <w:szCs w:val="32"/>
+        </w:rPr>
+        <w:t xml:space="preserve"> </w:t>
+      </w:r>
+      <w:r>
+        <w:rPr>
+          <w:sz w:val="32"/>
+          <w:szCs w:val="32"/>
+        </w:rPr>
+        <w:t xml:space="preserve">- </w:t>
+      </w:r>
+      <w:r>
+        <w:rPr>
+          <w:sz w:val="32"/>
+          <w:szCs w:val="32"/>
+        </w:rPr>
+        <w:t>20.09.2021</w:t>
+      </w:r>
+    </w:p>
+    <w:p>
+      <w:pPr>
+        <w:rPr>
+          <w:sz w:val="32"/>
+          <w:szCs w:val="32"/>
+        </w:rPr>
+      </w:pPr>
+      <w:proofErr w:type="spellStart"/>
+      <w:r>
+        <w:rPr>
+          <w:sz w:val="32"/>
+          <w:szCs w:val="32"/>
+        </w:rPr>
+        <w:t>Proje</w:t>
+      </w:r>
+      <w:proofErr w:type="spellEnd"/>
+      <w:r>
+        <w:rPr>
+          <w:sz w:val="32"/>
+          <w:szCs w:val="32"/>
+        </w:rPr>
+        <w:t xml:space="preserve"> </w:t>
+      </w:r>
+      <w:proofErr w:type="spellStart"/>
+      <w:r>
+        <w:rPr>
+          <w:sz w:val="32"/>
+          <w:szCs w:val="32"/>
+        </w:rPr>
+        <w:t>Genel</w:t>
+      </w:r>
+      <w:proofErr w:type="spellEnd"/>
+      <w:r>
+        <w:rPr>
+          <w:sz w:val="32"/>
+          <w:szCs w:val="32"/>
+        </w:rPr>
+        <w:t xml:space="preserve"> </w:t>
+      </w:r>
+      <w:proofErr w:type="spellStart"/>
+      <w:r>
+        <w:rPr>
+          <w:sz w:val="32"/>
+          <w:szCs w:val="32"/>
+        </w:rPr>
+        <w:t>Tanıtımı</w:t>
+      </w:r>
+      <w:proofErr w:type="spellEnd"/>
+    </w:p>
+    <w:p>
+      <w:pPr>
+        <w:rPr>
+          <w:sz w:val="32"/>
+          <w:szCs w:val="32"/>
+        </w:rPr>
+      </w:pPr>
+      <w:hyperlink r:id="rId6" w:history="1">
+        <w:r>
+          <w:rPr>
+            <w:rStyle w:val="Hyperlink"/>
+            <w:sz w:val="32"/>
+            <w:szCs w:val="32"/>
+          </w:rPr>
+          <w:t>https://youtu.be/YsKHfI9L6SQ</w:t>
+        </w:r>
+      </w:hyperlink>
     </w:p>
     <w:sectPr>
       <w:pgSz w:w="12240" w:h="15840"/>

</xml_diff>